<commit_message>
landasan teori selesai, selanjutnya desain interface
</commit_message>
<xml_diff>
--- a/BackUP.docx
+++ b/BackUP.docx
@@ -705,9 +705,18 @@
         </w:rPr>
       </w:pPr>
     </w:p>
-    <w:p/>
+    <w:p>
+      <w:r>
+        <w:rPr>
+          <w:rFonts w:ascii="Times New Roman" w:hAnsi="Times New Roman" w:cs="Times New Roman"/>
+          <w:sz w:val="24"/>
+          <w:szCs w:val="24"/>
+        </w:rPr>
+        <w:t>Client server adalah suatu arsitektur sistem dimana sumber daya server menyediakan komputasi untuk banyak komponen client. Client dan server bisa berjalan pada mesin yang sama atau berbeda, ditulis dalam berbagai bahasa dan menggunakan sistem operasi yang berbeda (Blaha dan Premeriani 1998)</w:t>
+      </w:r>
+    </w:p>
     <w:sectPr>
-      <w:headerReference w:type="default" r:id="rId5"/>
+      <w:headerReference w:type="default" r:id="rId7"/>
       <w:pgSz w:w="11906" w:h="16838"/>
       <w:pgMar w:top="2268" w:right="1701" w:bottom="1701" w:left="2268" w:header="709" w:footer="709" w:gutter="0"/>
       <w:cols w:space="708"/>
@@ -715,6 +724,56 @@
     </w:sectPr>
   </w:body>
 </w:document>
+</file>
+
+<file path=word/endnotes.xml><?xml version="1.0" encoding="utf-8"?>
+<w:endnotes xmlns:ve="http://schemas.openxmlformats.org/markup-compatibility/2006" xmlns:o="urn:schemas-microsoft-com:office:office" xmlns:r="http://schemas.openxmlformats.org/officeDocument/2006/relationships" xmlns:m="http://schemas.openxmlformats.org/officeDocument/2006/math" xmlns:v="urn:schemas-microsoft-com:vml" xmlns:wp="http://schemas.openxmlformats.org/drawingml/2006/wordprocessingDrawing" xmlns:w10="urn:schemas-microsoft-com:office:word" xmlns:w="http://schemas.openxmlformats.org/wordprocessingml/2006/main" xmlns:wne="http://schemas.microsoft.com/office/word/2006/wordml">
+  <w:endnote w:type="separator" w:id="0">
+    <w:p>
+      <w:pPr>
+        <w:spacing w:line="240" w:lineRule="auto"/>
+      </w:pPr>
+      <w:r>
+        <w:separator/>
+      </w:r>
+    </w:p>
+  </w:endnote>
+  <w:endnote w:type="continuationSeparator" w:id="1">
+    <w:p>
+      <w:pPr>
+        <w:spacing w:line="240" w:lineRule="auto"/>
+      </w:pPr>
+      <w:r>
+        <w:continuationSeparator/>
+      </w:r>
+    </w:p>
+  </w:endnote>
+</w:endnotes>
+</file>
+
+<file path=word/footnotes.xml><?xml version="1.0" encoding="utf-8"?>
+<w:footnotes xmlns:ve="http://schemas.openxmlformats.org/markup-compatibility/2006" xmlns:o="urn:schemas-microsoft-com:office:office" xmlns:r="http://schemas.openxmlformats.org/officeDocument/2006/relationships" xmlns:m="http://schemas.openxmlformats.org/officeDocument/2006/math" xmlns:v="urn:schemas-microsoft-com:vml" xmlns:wp="http://schemas.openxmlformats.org/drawingml/2006/wordprocessingDrawing" xmlns:w10="urn:schemas-microsoft-com:office:word" xmlns:w="http://schemas.openxmlformats.org/wordprocessingml/2006/main" xmlns:wne="http://schemas.microsoft.com/office/word/2006/wordml">
+  <w:footnote w:type="separator" w:id="0">
+    <w:p>
+      <w:pPr>
+        <w:spacing w:line="240" w:lineRule="auto"/>
+      </w:pPr>
+      <w:r>
+        <w:separator/>
+      </w:r>
+    </w:p>
+  </w:footnote>
+  <w:footnote w:type="continuationSeparator" w:id="1">
+    <w:p>
+      <w:pPr>
+        <w:spacing w:line="240" w:lineRule="auto"/>
+      </w:pPr>
+      <w:r>
+        <w:continuationSeparator/>
+      </w:r>
+    </w:p>
+  </w:footnote>
+</w:footnotes>
 </file>
 
 <file path=word/header1.xml><?xml version="1.0" encoding="utf-8"?>
@@ -727,7 +786,6 @@
         <w:docPartUnique/>
       </w:docPartObj>
     </w:sdtPr>
-    <w:sdtEndPr/>
     <w:sdtContent>
       <w:p>
         <w:pPr>
@@ -738,10 +796,7 @@
           <w:fldChar w:fldCharType="begin"/>
         </w:r>
         <w:r>
-          <w:instrText xml:space="preserve"> PAGE </w:instrText>
-        </w:r>
-        <w:r>
-          <w:instrText xml:space="preserve">  \* MERGEFORMAT </w:instrText>
+          <w:instrText xml:space="preserve"> PAGE   \* MERGEFORMAT </w:instrText>
         </w:r>
         <w:r>
           <w:fldChar w:fldCharType="separate"/>

</xml_diff>